<commit_message>
amend document to for replaceholder
</commit_message>
<xml_diff>
--- a/Solution/PHS.Web/App_Data/Abnormal Non-eligible_English.docx
+++ b/Solution/PHS.Web/App_Data/Abnormal Non-eligible_English.docx
@@ -16,7 +16,7 @@
         <w:rPr>
           <w:rFonts w:ascii="Arial" w:eastAsia="Arial" w:hAnsi="Arial" w:cs="Arial"/>
         </w:rPr>
-        <w:t>«Name»</w:t>
+        <w:t>&lt;&lt;Name&gt;&gt;</w:t>
       </w:r>
     </w:p>
     <w:p>
@@ -32,7 +32,7 @@
         <w:rPr>
           <w:rFonts w:ascii="Arial" w:eastAsia="Arial" w:hAnsi="Arial" w:cs="Arial"/>
         </w:rPr>
-        <w:t>«Address»</w:t>
+        <w:t>&lt;&lt;Address&gt;&gt;</w:t>
       </w:r>
     </w:p>
     <w:p>
@@ -97,7 +97,13 @@
         <w:rPr>
           <w:rFonts w:ascii="Arial" w:eastAsia="Arial" w:hAnsi="Arial" w:cs="Arial"/>
         </w:rPr>
-        <w:t>Dear Sir/Madam («NRIC»),</w:t>
+        <w:t>Dear Sir/Madam (&lt;&lt;NRIC&gt;&gt;</w:t>
+      </w:r>
+      <w:r>
+        <w:rPr>
+          <w:rFonts w:ascii="Arial" w:eastAsia="Arial" w:hAnsi="Arial" w:cs="Arial"/>
+        </w:rPr>
+        <w:t>),</w:t>
       </w:r>
     </w:p>
     <w:p>
@@ -118,7 +124,21 @@
         <w:rPr>
           <w:rFonts w:ascii="Arial" w:eastAsia="Arial" w:hAnsi="Arial" w:cs="Arial"/>
         </w:rPr>
-        <w:t>Thank you for participating in our health screening at Jurong East on 21</w:t>
+        <w:t xml:space="preserve">Thank you for participating in our health screening at </w:t>
+      </w:r>
+      <w:proofErr w:type="spellStart"/>
+      <w:r>
+        <w:rPr>
+          <w:rFonts w:ascii="Arial" w:eastAsia="Arial" w:hAnsi="Arial" w:cs="Arial"/>
+        </w:rPr>
+        <w:t>Jurong</w:t>
+      </w:r>
+      <w:proofErr w:type="spellEnd"/>
+      <w:r>
+        <w:rPr>
+          <w:rFonts w:ascii="Arial" w:eastAsia="Arial" w:hAnsi="Arial" w:cs="Arial"/>
+        </w:rPr>
+        <w:t xml:space="preserve"> East on 21</w:t>
       </w:r>
       <w:r>
         <w:rPr>
@@ -172,14 +192,7 @@
           <w:rFonts w:ascii="Arial" w:eastAsia="Arial" w:hAnsi="Arial" w:cs="Arial"/>
           <w:b/>
         </w:rPr>
-        <w:t>Body</w:t>
-      </w:r>
-      <w:r>
-        <w:rPr>
-          <w:rFonts w:ascii="Arial" w:eastAsia="Arial" w:hAnsi="Arial" w:cs="Arial"/>
-          <w:b/>
-        </w:rPr>
-        <w:t xml:space="preserve"> Mass Index (BMI) </w:t>
+        <w:t xml:space="preserve">Body Mass Index (BMI) </w:t>
       </w:r>
       <w:r>
         <w:pict>
@@ -205,7 +218,14 @@
           <w:rFonts w:ascii="Arial" w:eastAsia="Arial" w:hAnsi="Arial" w:cs="Arial"/>
           <w:i/>
         </w:rPr>
-        <w:t xml:space="preserve">«Height» </w:t>
+        <w:t>&lt;&lt;Height&gt;&gt;</w:t>
+      </w:r>
+      <w:r>
+        <w:rPr>
+          <w:rFonts w:ascii="Arial" w:eastAsia="Arial" w:hAnsi="Arial" w:cs="Arial"/>
+          <w:i/>
+        </w:rPr>
+        <w:t xml:space="preserve"> </w:t>
       </w:r>
       <w:r>
         <w:rPr>
@@ -218,7 +238,14 @@
           <w:rFonts w:ascii="Arial" w:eastAsia="Arial" w:hAnsi="Arial" w:cs="Arial"/>
           <w:i/>
         </w:rPr>
-        <w:t xml:space="preserve">«Weight» </w:t>
+        <w:t>&lt;&lt;Weight&gt;&gt;</w:t>
+      </w:r>
+      <w:r>
+        <w:rPr>
+          <w:rFonts w:ascii="Arial" w:eastAsia="Arial" w:hAnsi="Arial" w:cs="Arial"/>
+          <w:i/>
+        </w:rPr>
+        <w:t xml:space="preserve"> </w:t>
       </w:r>
       <w:r>
         <w:rPr>
@@ -245,7 +272,14 @@
           <w:rFonts w:ascii="Arial" w:eastAsia="Arial" w:hAnsi="Arial" w:cs="Arial"/>
           <w:i/>
         </w:rPr>
-        <w:t xml:space="preserve">«BMI» </w:t>
+        <w:t>&lt;&lt;BMI&gt;&gt;</w:t>
+      </w:r>
+      <w:r>
+        <w:rPr>
+          <w:rFonts w:ascii="Arial" w:eastAsia="Arial" w:hAnsi="Arial" w:cs="Arial"/>
+          <w:i/>
+        </w:rPr>
+        <w:t xml:space="preserve"> </w:t>
       </w:r>
       <w:r>
         <w:rPr>
@@ -285,7 +319,23 @@
           <w:rFonts w:ascii="Arial" w:eastAsia="Arial" w:hAnsi="Arial" w:cs="Arial"/>
           <w:b/>
         </w:rPr>
-        <w:t>normal/abnormal</w:t>
+        <w:t>&lt;&lt;</w:t>
+      </w:r>
+      <w:proofErr w:type="spellStart"/>
+      <w:r>
+        <w:rPr>
+          <w:rFonts w:ascii="Arial" w:eastAsia="Arial" w:hAnsi="Arial" w:cs="Arial"/>
+          <w:b/>
+        </w:rPr>
+        <w:t>BMIRange</w:t>
+      </w:r>
+      <w:proofErr w:type="spellEnd"/>
+      <w:r>
+        <w:rPr>
+          <w:rFonts w:ascii="Arial" w:eastAsia="Arial" w:hAnsi="Arial" w:cs="Arial"/>
+          <w:b/>
+        </w:rPr>
+        <w:t>&gt;&gt;</w:t>
       </w:r>
       <w:r>
         <w:rPr>
@@ -341,14 +391,7 @@
           <w:rFonts w:ascii="Arial" w:eastAsia="Arial" w:hAnsi="Arial" w:cs="Arial"/>
           <w:b/>
         </w:rPr>
-        <w:t>Blo</w:t>
-      </w:r>
-      <w:r>
-        <w:rPr>
-          <w:rFonts w:ascii="Arial" w:eastAsia="Arial" w:hAnsi="Arial" w:cs="Arial"/>
-          <w:b/>
-        </w:rPr>
-        <w:t xml:space="preserve">od Pressure </w:t>
+        <w:t xml:space="preserve">Blood Pressure </w:t>
       </w:r>
       <w:r>
         <w:pict>
@@ -374,7 +417,14 @@
           <w:rFonts w:ascii="Arial" w:eastAsia="Arial" w:hAnsi="Arial" w:cs="Arial"/>
           <w:i/>
         </w:rPr>
-        <w:t xml:space="preserve">«Average Reading» </w:t>
+        <w:t>&lt;&lt;Average Reading&gt;&gt;</w:t>
+      </w:r>
+      <w:r>
+        <w:rPr>
+          <w:rFonts w:ascii="Arial" w:eastAsia="Arial" w:hAnsi="Arial" w:cs="Arial"/>
+          <w:i/>
+        </w:rPr>
+        <w:t xml:space="preserve"> </w:t>
       </w:r>
       <w:r>
         <w:rPr>
@@ -434,21 +484,51 @@
         <w:rPr>
           <w:rFonts w:ascii="Arial" w:eastAsia="Arial" w:hAnsi="Arial" w:cs="Arial"/>
         </w:rPr>
-        <w:t xml:space="preserve">Your blood test results have been enclosed in the same envelope as this health report. </w:t>
+        <w:t xml:space="preserve">Your blood test results have been enclosed in the same envelope as this health </w:t>
+      </w:r>
+      <w:proofErr w:type="gramStart"/>
+      <w:r>
+        <w:rPr>
+          <w:rFonts w:ascii="Arial" w:eastAsia="Arial" w:hAnsi="Arial" w:cs="Arial"/>
+        </w:rPr>
+        <w:t>report</w:t>
+      </w:r>
+      <w:proofErr w:type="gramEnd"/>
+      <w:r>
+        <w:rPr>
+          <w:rFonts w:ascii="Arial" w:eastAsia="Arial" w:hAnsi="Arial" w:cs="Arial"/>
+        </w:rPr>
+        <w:t xml:space="preserve">. </w:t>
       </w:r>
       <w:r>
         <w:rPr>
           <w:rFonts w:ascii="Arial" w:eastAsia="Arial" w:hAnsi="Arial" w:cs="Arial"/>
           <w:b/>
         </w:rPr>
-        <w:t>They are satis</w:t>
+        <w:t xml:space="preserve">They are </w:t>
       </w:r>
       <w:r>
         <w:rPr>
           <w:rFonts w:ascii="Arial" w:eastAsia="Arial" w:hAnsi="Arial" w:cs="Arial"/>
           <w:b/>
         </w:rPr>
-        <w:t>factory/Unfortunately, they are not satisfactory</w:t>
+        <w:t>&lt;&lt;</w:t>
+      </w:r>
+      <w:proofErr w:type="spellStart"/>
+      <w:r>
+        <w:rPr>
+          <w:rFonts w:ascii="Arial" w:eastAsia="Arial" w:hAnsi="Arial" w:cs="Arial"/>
+          <w:b/>
+        </w:rPr>
+        <w:t>BloodTestResult</w:t>
+      </w:r>
+      <w:proofErr w:type="spellEnd"/>
+      <w:r>
+        <w:rPr>
+          <w:rFonts w:ascii="Arial" w:eastAsia="Arial" w:hAnsi="Arial" w:cs="Arial"/>
+          <w:b/>
+        </w:rPr>
+        <w:t>&gt;&gt;</w:t>
       </w:r>
       <w:r>
         <w:rPr>
@@ -502,8 +582,10 @@
           <w:rFonts w:ascii="Arial" w:eastAsia="Arial" w:hAnsi="Arial" w:cs="Arial"/>
           <w:b/>
         </w:rPr>
-        <w:t>not satisfactory</w:t>
-      </w:r>
+        <w:t>&lt;&lt;OverallResult&gt;&gt;</w:t>
+      </w:r>
+      <w:bookmarkStart w:id="1" w:name="_GoBack"/>
+      <w:bookmarkEnd w:id="1"/>
       <w:r>
         <w:rPr>
           <w:rFonts w:ascii="Arial" w:eastAsia="Arial" w:hAnsi="Arial" w:cs="Arial"/>
@@ -530,13 +612,21 @@
         <w:rPr>
           <w:rFonts w:ascii="Arial" w:eastAsia="Arial" w:hAnsi="Arial" w:cs="Arial"/>
         </w:rPr>
-        <w:t>W</w:t>
-      </w:r>
-      <w:r>
-        <w:rPr>
-          <w:rFonts w:ascii="Arial" w:eastAsia="Arial" w:hAnsi="Arial" w:cs="Arial"/>
-        </w:rPr>
-        <w:t>e recommend that you visit your family doctor soon with your screening results. He/She will be able to advise you on your next steps.</w:t>
+        <w:t xml:space="preserve">We recommend that you visit your family doctor soon with your screening results. </w:t>
+      </w:r>
+      <w:proofErr w:type="spellStart"/>
+      <w:r>
+        <w:rPr>
+          <w:rFonts w:ascii="Arial" w:eastAsia="Arial" w:hAnsi="Arial" w:cs="Arial"/>
+        </w:rPr>
+        <w:t>He/She</w:t>
+      </w:r>
+      <w:proofErr w:type="spellEnd"/>
+      <w:r>
+        <w:rPr>
+          <w:rFonts w:ascii="Arial" w:eastAsia="Arial" w:hAnsi="Arial" w:cs="Arial"/>
+        </w:rPr>
+        <w:t xml:space="preserve"> will be able to advise you on your next steps.</w:t>
       </w:r>
     </w:p>
     <w:p>
@@ -558,13 +648,7 @@
         <w:rPr>
           <w:rFonts w:ascii="Arial" w:eastAsia="Arial" w:hAnsi="Arial" w:cs="Arial"/>
         </w:rPr>
-        <w:t>As part of our post-screening follow-up procedure, we will be calling you in about 2 weeks’ time to address any issues or</w:t>
-      </w:r>
-      <w:r>
-        <w:rPr>
-          <w:rFonts w:ascii="Arial" w:eastAsia="Arial" w:hAnsi="Arial" w:cs="Arial"/>
-        </w:rPr>
-        <w:t xml:space="preserve"> queries you may have.</w:t>
+        <w:t>As part of our post-screening follow-up procedure, we will be calling you in about 2 weeks’ time to address any issues or queries you may have.</w:t>
       </w:r>
     </w:p>
     <w:p>
@@ -604,9 +688,7 @@
         </w:rPr>
         <w:t xml:space="preserve">. We hope that you have benefitted from PHS 2017 and would continue to support us in the future. </w:t>
       </w:r>
-      <w:bookmarkStart w:id="1" w:name="_c3vnasrfz6ez" w:colFirst="0" w:colLast="0"/>
-      <w:bookmarkStart w:id="2" w:name="_GoBack"/>
-      <w:bookmarkEnd w:id="1"/>
+      <w:bookmarkStart w:id="2" w:name="_c3vnasrfz6ez" w:colFirst="0" w:colLast="0"/>
       <w:bookmarkEnd w:id="2"/>
     </w:p>
     <w:sectPr>
@@ -734,13 +816,7 @@
                             <w:rPr>
                               <w:sz w:val="16"/>
                             </w:rPr>
-                            <w:t>Public Health Service 2017</w:t>
-                          </w:r>
-                          <w:r>
-                            <w:rPr>
-                              <w:sz w:val="16"/>
-                            </w:rPr>
-                            <w:t xml:space="preserve">, NUS Medical Society, c/o The Dean’s Office, Yong Loo Lin School of Medicine, National University of Singapore, 1E Kent Ridge Road, NUHS Tower Block Level 11, Singapore 119228  </w:t>
+                            <w:t xml:space="preserve">Public Health Service 2017, NUS Medical Society, c/o The Dean’s Office, Yong Loo Lin School of Medicine, National University of Singapore, 1E Kent Ridge Road, NUHS Tower Block Level 11, Singapore 119228  </w:t>
                           </w:r>
                           <w:r>
                             <w:rPr>
@@ -781,7 +857,7 @@
             </wp:anchor>
           </w:drawing>
         </mc:Choice>
-        <mc:Fallback xmlns:dgm="http://schemas.openxmlformats.org/drawingml/2006/diagram" xmlns:lc="http://schemas.openxmlformats.org/drawingml/2006/lockedCanvas" xmlns:c="http://schemas.openxmlformats.org/drawingml/2006/chart" xmlns:pic="http://schemas.openxmlformats.org/drawingml/2006/picture" xmlns:a="http://schemas.openxmlformats.org/drawingml/2006/main" xmlns:sl="http://schemas.openxmlformats.org/schemaLibrary/2006/main">
+        <mc:Fallback xmlns:sl="http://schemas.openxmlformats.org/schemaLibrary/2006/main" xmlns:a="http://schemas.openxmlformats.org/drawingml/2006/main" xmlns:pic="http://schemas.openxmlformats.org/drawingml/2006/picture" xmlns:c="http://schemas.openxmlformats.org/drawingml/2006/chart" xmlns:lc="http://schemas.openxmlformats.org/drawingml/2006/lockedCanvas" xmlns:dgm="http://schemas.openxmlformats.org/drawingml/2006/diagram">
           <w:drawing>
             <wp:anchor allowOverlap="1" behindDoc="0" distB="0" distT="0" distL="114300" distR="114300" hidden="0" layoutInCell="1" locked="0" relativeHeight="0" simplePos="0">
               <wp:simplePos x="0" y="0"/>

</xml_diff>